<commit_message>
fix some programs - add shorter version of palindrom check - fix : add right program to document for string traversal using for loop - fix : add right program to document for isXXX function demonstration
</commit_message>
<xml_diff>
--- a/docs/python.docx
+++ b/docs/python.docx
@@ -3078,159 +3078,169 @@
           <w:rFonts w:ascii="Times New Roman" w:hAnsi="Times New Roman"/>
           <w:sz w:val="28"/>
         </w:rPr>
-        <w:t>introJitendra.printIntro("check and print if enter</w:t>
-      </w:r>
-      <w:r>
-        <w:rPr>
-          <w:rFonts w:ascii="Times New Roman" w:hAnsi="Times New Roman"/>
-          <w:sz w:val="28"/>
-        </w:rPr>
-        <w:t>ed string is palindrom or not")</w:t>
-      </w:r>
-    </w:p>
-    <w:p>
-      <w:pPr>
-        <w:ind w:left="720"/>
-        <w:rPr>
-          <w:rFonts w:ascii="Times New Roman" w:hAnsi="Times New Roman"/>
-          <w:sz w:val="28"/>
-        </w:rPr>
-      </w:pPr>
-      <w:r>
-        <w:rPr>
-          <w:rFonts w:ascii="Times New Roman" w:hAnsi="Times New Roman"/>
-          <w:sz w:val="28"/>
-        </w:rPr>
-        <w:t>s=input("enter the string to be checked : ") ;</w:t>
-      </w:r>
-    </w:p>
-    <w:p>
-      <w:pPr>
-        <w:ind w:left="720"/>
-        <w:rPr>
-          <w:rFonts w:ascii="Times New Roman" w:hAnsi="Times New Roman"/>
-          <w:sz w:val="28"/>
-        </w:rPr>
-      </w:pPr>
-      <w:r>
-        <w:rPr>
-          <w:rFonts w:ascii="Times New Roman" w:hAnsi="Times New Roman"/>
-          <w:sz w:val="28"/>
-        </w:rPr>
-        <w:t xml:space="preserve">isPalindrome=True </w:t>
-      </w:r>
-    </w:p>
-    <w:p>
-      <w:pPr>
-        <w:ind w:left="720"/>
-        <w:rPr>
-          <w:rFonts w:ascii="Times New Roman" w:hAnsi="Times New Roman"/>
-          <w:sz w:val="28"/>
-        </w:rPr>
-      </w:pPr>
-      <w:r>
-        <w:rPr>
-          <w:rFonts w:ascii="Times New Roman" w:hAnsi="Times New Roman"/>
-          <w:sz w:val="28"/>
-        </w:rPr>
-        <w:t>for i in range(len(s)//2):</w:t>
-      </w:r>
-    </w:p>
-    <w:p>
-      <w:pPr>
-        <w:ind w:left="720"/>
-        <w:rPr>
-          <w:rFonts w:ascii="Times New Roman" w:hAnsi="Times New Roman"/>
-          <w:sz w:val="28"/>
-        </w:rPr>
-      </w:pPr>
-      <w:r>
-        <w:rPr>
-          <w:rFonts w:ascii="Times New Roman" w:hAnsi="Times New Roman"/>
-          <w:sz w:val="28"/>
-        </w:rPr>
-        <w:t xml:space="preserve">    if s[i] != s[-(i+1)] :</w:t>
-      </w:r>
-    </w:p>
-    <w:p>
-      <w:pPr>
-        <w:ind w:left="720"/>
-        <w:rPr>
-          <w:rFonts w:ascii="Times New Roman" w:hAnsi="Times New Roman"/>
-          <w:sz w:val="28"/>
-        </w:rPr>
-      </w:pPr>
-      <w:r>
-        <w:rPr>
-          <w:rFonts w:ascii="Times New Roman" w:hAnsi="Times New Roman"/>
-          <w:sz w:val="28"/>
-        </w:rPr>
-        <w:t xml:space="preserve">        print("no palindrome")</w:t>
-      </w:r>
-    </w:p>
-    <w:p>
-      <w:pPr>
-        <w:ind w:left="720"/>
-        <w:rPr>
-          <w:rFonts w:ascii="Times New Roman" w:hAnsi="Times New Roman"/>
-          <w:sz w:val="28"/>
-        </w:rPr>
-      </w:pPr>
-      <w:r>
-        <w:rPr>
-          <w:rFonts w:ascii="Times New Roman" w:hAnsi="Times New Roman"/>
-          <w:sz w:val="28"/>
-        </w:rPr>
-        <w:t xml:space="preserve">        isPalindrome=False ;</w:t>
-      </w:r>
-    </w:p>
-    <w:p>
-      <w:pPr>
-        <w:ind w:left="720"/>
-        <w:rPr>
-          <w:rFonts w:ascii="Times New Roman" w:hAnsi="Times New Roman"/>
-          <w:sz w:val="28"/>
-        </w:rPr>
-      </w:pPr>
-      <w:r>
-        <w:rPr>
-          <w:rFonts w:ascii="Times New Roman" w:hAnsi="Times New Roman"/>
-          <w:sz w:val="28"/>
-        </w:rPr>
-        <w:t xml:space="preserve">        break ;</w:t>
-      </w:r>
-    </w:p>
-    <w:p>
-      <w:pPr>
-        <w:ind w:left="720"/>
-        <w:rPr>
-          <w:rFonts w:ascii="Times New Roman" w:hAnsi="Times New Roman"/>
-          <w:sz w:val="28"/>
-        </w:rPr>
-      </w:pPr>
-      <w:r>
-        <w:rPr>
-          <w:rFonts w:ascii="Times New Roman" w:hAnsi="Times New Roman"/>
-          <w:sz w:val="28"/>
-        </w:rPr>
-        <w:t>if isPalindrome : print("Palindrome")</w:t>
-      </w:r>
-    </w:p>
-    <w:p>
-      <w:pPr>
-        <w:rPr>
-          <w:rFonts w:ascii="Times New Roman" w:hAnsi="Times New Roman"/>
-          <w:b/>
-          <w:sz w:val="28"/>
-        </w:rPr>
-      </w:pPr>
-      <w:r>
-        <w:rPr>
-          <w:rFonts w:ascii="Times New Roman" w:hAnsi="Times New Roman"/>
-          <w:sz w:val="28"/>
-        </w:rPr>
-        <w:br/>
-      </w:r>
+        <w:t>introJitendra.printIntro("check and print if entered string is palindrom or not")</w:t>
+      </w:r>
+    </w:p>
+    <w:p>
+      <w:pPr>
+        <w:ind w:left="720"/>
+        <w:rPr>
+          <w:rFonts w:ascii="Times New Roman" w:hAnsi="Times New Roman"/>
+          <w:sz w:val="28"/>
+        </w:rPr>
+      </w:pPr>
+    </w:p>
+    <w:p>
+      <w:pPr>
+        <w:ind w:left="720"/>
+        <w:rPr>
+          <w:rFonts w:ascii="Times New Roman" w:hAnsi="Times New Roman"/>
+          <w:sz w:val="28"/>
+        </w:rPr>
+      </w:pPr>
+      <w:r>
+        <w:rPr>
+          <w:rFonts w:ascii="Times New Roman" w:hAnsi="Times New Roman"/>
+          <w:sz w:val="28"/>
+        </w:rPr>
+        <w:t>s</w:t>
+      </w:r>
+      <w:r>
+        <w:rPr>
+          <w:rFonts w:ascii="Times New Roman" w:hAnsi="Times New Roman"/>
+          <w:sz w:val="28"/>
+        </w:rPr>
+        <w:t xml:space="preserve"> </w:t>
+      </w:r>
+      <w:r>
+        <w:rPr>
+          <w:rFonts w:ascii="Times New Roman" w:hAnsi="Times New Roman"/>
+          <w:sz w:val="28"/>
+        </w:rPr>
+        <w:t>=</w:t>
+      </w:r>
+      <w:r>
+        <w:rPr>
+          <w:rFonts w:ascii="Times New Roman" w:hAnsi="Times New Roman"/>
+          <w:sz w:val="28"/>
+        </w:rPr>
+        <w:t xml:space="preserve"> </w:t>
+      </w:r>
+      <w:r>
+        <w:rPr>
+          <w:rFonts w:ascii="Times New Roman" w:hAnsi="Times New Roman"/>
+          <w:sz w:val="28"/>
+        </w:rPr>
+        <w:t>input("enter the string to be checked : ") ;</w:t>
+      </w:r>
+    </w:p>
+    <w:p>
+      <w:pPr>
+        <w:ind w:left="720"/>
+        <w:rPr>
+          <w:rFonts w:ascii="Times New Roman" w:hAnsi="Times New Roman"/>
+          <w:sz w:val="28"/>
+        </w:rPr>
+      </w:pPr>
+      <w:r>
+        <w:rPr>
+          <w:rFonts w:ascii="Times New Roman" w:hAnsi="Times New Roman"/>
+          <w:sz w:val="28"/>
+        </w:rPr>
+        <w:t>isPalindrome</w:t>
+      </w:r>
+      <w:r>
+        <w:rPr>
+          <w:rFonts w:ascii="Times New Roman" w:hAnsi="Times New Roman"/>
+          <w:sz w:val="28"/>
+        </w:rPr>
+        <w:t xml:space="preserve"> </w:t>
+      </w:r>
+      <w:r>
+        <w:rPr>
+          <w:rFonts w:ascii="Times New Roman" w:hAnsi="Times New Roman"/>
+          <w:sz w:val="28"/>
+        </w:rPr>
+        <w:t>= s==s[::-1]</w:t>
+      </w:r>
+    </w:p>
+    <w:p>
+      <w:pPr>
+        <w:ind w:left="720"/>
+        <w:rPr>
+          <w:rFonts w:ascii="Times New Roman" w:hAnsi="Times New Roman"/>
+          <w:sz w:val="28"/>
+        </w:rPr>
+      </w:pPr>
+      <w:r>
+        <w:rPr>
+          <w:rFonts w:ascii="Times New Roman" w:hAnsi="Times New Roman"/>
+          <w:sz w:val="28"/>
+        </w:rPr>
+        <w:t xml:space="preserve">if </w:t>
+      </w:r>
+      <w:r>
+        <w:rPr>
+          <w:rFonts w:ascii="Times New Roman" w:hAnsi="Times New Roman"/>
+          <w:sz w:val="28"/>
+        </w:rPr>
+        <w:t xml:space="preserve"> </w:t>
+      </w:r>
+      <w:r>
+        <w:rPr>
+          <w:rFonts w:ascii="Times New Roman" w:hAnsi="Times New Roman"/>
+          <w:sz w:val="28"/>
+        </w:rPr>
+        <w:t>isPalindrome : print("Palindrome")</w:t>
+      </w:r>
+    </w:p>
+    <w:p>
+      <w:pPr>
+        <w:ind w:left="720"/>
+        <w:rPr>
+          <w:rFonts w:ascii="Times New Roman" w:hAnsi="Times New Roman"/>
+          <w:sz w:val="28"/>
+        </w:rPr>
+      </w:pPr>
+      <w:r>
+        <w:rPr>
+          <w:rFonts w:ascii="Times New Roman" w:hAnsi="Times New Roman"/>
+          <w:sz w:val="28"/>
+        </w:rPr>
+        <w:t>else</w:t>
+      </w:r>
+      <w:r>
+        <w:rPr>
+          <w:rFonts w:ascii="Times New Roman" w:hAnsi="Times New Roman"/>
+          <w:sz w:val="28"/>
+        </w:rPr>
+        <w:t xml:space="preserve"> </w:t>
+      </w:r>
+      <w:r>
+        <w:rPr>
+          <w:rFonts w:ascii="Times New Roman" w:hAnsi="Times New Roman"/>
+          <w:sz w:val="28"/>
+        </w:rPr>
+        <w:t xml:space="preserve"> :   print("Not palindrome")</w:t>
+      </w:r>
+    </w:p>
+    <w:p>
+      <w:pPr>
+        <w:ind w:left="720"/>
+        <w:rPr>
+          <w:rFonts w:ascii="Times New Roman" w:hAnsi="Times New Roman"/>
+          <w:sz w:val="28"/>
+        </w:rPr>
+      </w:pPr>
+    </w:p>
+    <w:p>
+      <w:pPr>
+        <w:rPr>
+          <w:rFonts w:ascii="Times New Roman" w:hAnsi="Times New Roman"/>
+          <w:b/>
+          <w:sz w:val="28"/>
+        </w:rPr>
+      </w:pPr>
       <w:r>
         <w:rPr>
           <w:rFonts w:ascii="Times New Roman" w:hAnsi="Times New Roman"/>
@@ -3260,9 +3270,9 @@
         </w:rPr>
         <w:drawing>
           <wp:inline distT="0" distB="0" distL="0" distR="0">
-            <wp:extent cx="6646545" cy="1882624"/>
+            <wp:extent cx="6646545" cy="1870716"/>
             <wp:effectExtent l="19050" t="0" r="1905" b="0"/>
-            <wp:docPr id="1" name="Picture 1"/>
+            <wp:docPr id="23" name="Picture 7"/>
             <wp:cNvGraphicFramePr>
               <a:graphicFrameLocks xmlns:a="http://schemas.openxmlformats.org/drawingml/2006/main" noChangeAspect="1"/>
             </wp:cNvGraphicFramePr>
@@ -3270,7 +3280,7 @@
               <a:graphicData uri="http://schemas.openxmlformats.org/drawingml/2006/picture">
                 <pic:pic xmlns:pic="http://schemas.openxmlformats.org/drawingml/2006/picture">
                   <pic:nvPicPr>
-                    <pic:cNvPr id="0" name="Picture 1"/>
+                    <pic:cNvPr id="0" name="Picture 7"/>
                     <pic:cNvPicPr>
                       <a:picLocks noChangeAspect="1" noChangeArrowheads="1"/>
                     </pic:cNvPicPr>
@@ -3285,7 +3295,7 @@
                   <pic:spPr bwMode="auto">
                     <a:xfrm>
                       <a:off x="0" y="0"/>
-                      <a:ext cx="6646545" cy="1882624"/>
+                      <a:ext cx="6646545" cy="1870716"/>
                     </a:xfrm>
                     <a:prstGeom prst="rect">
                       <a:avLst/>
@@ -7676,7 +7686,7 @@
           <w:sz w:val="28"/>
           <w:szCs w:val="24"/>
         </w:rPr>
-        <w:t># Access each element of a string in forward and backward orders using the 'while' loop:</w:t>
+        <w:t># Access each element of a string in forward and backward orders using the 'for' loop:</w:t>
       </w:r>
     </w:p>
     <w:p>
@@ -7714,7 +7724,7 @@
           <w:sz w:val="28"/>
           <w:szCs w:val="24"/>
         </w:rPr>
-        <w:t>introJitendra.printIntro("Access each element of a string in forward and backward orders using the 'while' loop:")</w:t>
+        <w:t>introJitendra.printIntro("Access each element of a string in forward and backward orders using the 'for' loop:")</w:t>
       </w:r>
     </w:p>
     <w:p>
@@ -7752,103 +7762,38 @@
           <w:sz w:val="28"/>
           <w:szCs w:val="24"/>
         </w:rPr>
-        <w:t xml:space="preserve">    i = 0</w:t>
-      </w:r>
-    </w:p>
-    <w:p>
-      <w:pPr>
-        <w:spacing w:after="0"/>
-        <w:ind w:left="720"/>
-        <w:rPr>
-          <w:rFonts w:ascii="Times New Roman" w:hAnsi="Times New Roman"/>
-          <w:sz w:val="28"/>
-          <w:szCs w:val="24"/>
-        </w:rPr>
-      </w:pPr>
-      <w:r>
-        <w:rPr>
-          <w:rFonts w:ascii="Times New Roman" w:hAnsi="Times New Roman"/>
-          <w:sz w:val="28"/>
-          <w:szCs w:val="24"/>
-        </w:rPr>
-        <w:t xml:space="preserve">    while i &lt; len(s):</w:t>
-      </w:r>
-    </w:p>
-    <w:p>
-      <w:pPr>
-        <w:spacing w:after="0"/>
-        <w:ind w:left="720"/>
-        <w:rPr>
-          <w:rFonts w:ascii="Times New Roman" w:hAnsi="Times New Roman"/>
-          <w:sz w:val="28"/>
-          <w:szCs w:val="24"/>
-        </w:rPr>
-      </w:pPr>
-      <w:r>
-        <w:rPr>
-          <w:rFonts w:ascii="Times New Roman" w:hAnsi="Times New Roman"/>
-          <w:sz w:val="28"/>
-          <w:szCs w:val="24"/>
-        </w:rPr>
-        <w:t xml:space="preserve">        print(s[i],end='')</w:t>
-      </w:r>
-    </w:p>
-    <w:p>
-      <w:pPr>
-        <w:spacing w:after="0"/>
-        <w:ind w:left="720"/>
-        <w:rPr>
-          <w:rFonts w:ascii="Times New Roman" w:hAnsi="Times New Roman"/>
-          <w:sz w:val="28"/>
-          <w:szCs w:val="24"/>
-        </w:rPr>
-      </w:pPr>
-      <w:r>
-        <w:rPr>
-          <w:rFonts w:ascii="Times New Roman" w:hAnsi="Times New Roman"/>
-          <w:sz w:val="28"/>
-          <w:szCs w:val="24"/>
-        </w:rPr>
-        <w:t xml:space="preserve">        i += 1</w:t>
-      </w:r>
-    </w:p>
-    <w:p>
-      <w:pPr>
-        <w:spacing w:after="0"/>
-        <w:ind w:left="720"/>
-        <w:rPr>
-          <w:rFonts w:ascii="Times New Roman" w:hAnsi="Times New Roman"/>
-          <w:sz w:val="28"/>
-          <w:szCs w:val="24"/>
-        </w:rPr>
-      </w:pPr>
-      <w:r>
-        <w:rPr>
-          <w:rFonts w:ascii="Times New Roman" w:hAnsi="Times New Roman"/>
-          <w:sz w:val="28"/>
-          <w:szCs w:val="24"/>
-        </w:rPr>
-        <w:t xml:space="preserve">    </w:t>
-      </w:r>
-    </w:p>
-    <w:p>
-      <w:pPr>
-        <w:spacing w:after="0"/>
-        <w:ind w:left="720"/>
-        <w:rPr>
-          <w:rFonts w:ascii="Times New Roman" w:hAnsi="Times New Roman"/>
-          <w:sz w:val="28"/>
-          <w:szCs w:val="24"/>
-        </w:rPr>
-      </w:pPr>
-      <w:r>
-        <w:rPr>
-          <w:rFonts w:ascii="Times New Roman" w:hAnsi="Times New Roman"/>
-          <w:sz w:val="28"/>
-          <w:szCs w:val="24"/>
-        </w:rPr>
-        <w:t xml:space="preserve">    i = len(s) - 1</w:t>
-      </w:r>
+        <w:t xml:space="preserve">    for char in s:</w:t>
+      </w:r>
+    </w:p>
+    <w:p>
+      <w:pPr>
+        <w:spacing w:after="0"/>
+        <w:ind w:left="720"/>
+        <w:rPr>
+          <w:rFonts w:ascii="Times New Roman" w:hAnsi="Times New Roman"/>
+          <w:sz w:val="28"/>
+          <w:szCs w:val="24"/>
+        </w:rPr>
+      </w:pPr>
+      <w:r>
+        <w:rPr>
+          <w:rFonts w:ascii="Times New Roman" w:hAnsi="Times New Roman"/>
+          <w:sz w:val="28"/>
+          <w:szCs w:val="24"/>
+        </w:rPr>
+        <w:t xml:space="preserve">        print(char,end='')</w:t>
+      </w:r>
+    </w:p>
+    <w:p>
+      <w:pPr>
+        <w:spacing w:after="0"/>
+        <w:ind w:left="720"/>
+        <w:rPr>
+          <w:rFonts w:ascii="Times New Roman" w:hAnsi="Times New Roman"/>
+          <w:sz w:val="28"/>
+          <w:szCs w:val="24"/>
+        </w:rPr>
+      </w:pPr>
     </w:p>
     <w:p>
       <w:pPr>
@@ -7885,45 +7830,26 @@
           <w:sz w:val="28"/>
           <w:szCs w:val="24"/>
         </w:rPr>
-        <w:t xml:space="preserve">    while i &gt;= 0:</w:t>
-      </w:r>
-    </w:p>
-    <w:p>
-      <w:pPr>
-        <w:spacing w:after="0"/>
-        <w:ind w:left="720"/>
-        <w:rPr>
-          <w:rFonts w:ascii="Times New Roman" w:hAnsi="Times New Roman"/>
-          <w:sz w:val="28"/>
-          <w:szCs w:val="24"/>
-        </w:rPr>
-      </w:pPr>
-      <w:r>
-        <w:rPr>
-          <w:rFonts w:ascii="Times New Roman" w:hAnsi="Times New Roman"/>
-          <w:sz w:val="28"/>
-          <w:szCs w:val="24"/>
-        </w:rPr>
-        <w:t xml:space="preserve">        print(s[i],end='')</w:t>
-      </w:r>
-    </w:p>
-    <w:p>
-      <w:pPr>
-        <w:spacing w:after="0"/>
-        <w:ind w:left="720"/>
-        <w:rPr>
-          <w:rFonts w:ascii="Times New Roman" w:hAnsi="Times New Roman"/>
-          <w:sz w:val="28"/>
-          <w:szCs w:val="24"/>
-        </w:rPr>
-      </w:pPr>
-      <w:r>
-        <w:rPr>
-          <w:rFonts w:ascii="Times New Roman" w:hAnsi="Times New Roman"/>
-          <w:sz w:val="28"/>
-          <w:szCs w:val="24"/>
-        </w:rPr>
-        <w:t xml:space="preserve">        i -= 1</w:t>
+        <w:t xml:space="preserve">    for char in reversed(s):</w:t>
+      </w:r>
+    </w:p>
+    <w:p>
+      <w:pPr>
+        <w:spacing w:after="0"/>
+        <w:ind w:left="720"/>
+        <w:rPr>
+          <w:rFonts w:ascii="Times New Roman" w:hAnsi="Times New Roman"/>
+          <w:sz w:val="28"/>
+          <w:szCs w:val="24"/>
+        </w:rPr>
+      </w:pPr>
+      <w:r>
+        <w:rPr>
+          <w:rFonts w:ascii="Times New Roman" w:hAnsi="Times New Roman"/>
+          <w:sz w:val="28"/>
+          <w:szCs w:val="24"/>
+        </w:rPr>
+        <w:t xml:space="preserve">        print(char,end='')</w:t>
       </w:r>
     </w:p>
     <w:p>
@@ -7962,8 +7888,8 @@
         <w:ind w:left="720"/>
         <w:rPr>
           <w:rFonts w:ascii="Times New Roman" w:hAnsi="Times New Roman"/>
-          <w:sz w:val="28"/>
-          <w:szCs w:val="24"/>
+          <w:b/>
+          <w:sz w:val="28"/>
         </w:rPr>
       </w:pPr>
       <w:r>
@@ -7974,15 +7900,6 @@
         </w:rPr>
         <w:t>access_string(str1)</w:t>
       </w:r>
-    </w:p>
-    <w:p>
-      <w:pPr>
-        <w:rPr>
-          <w:rFonts w:ascii="Times New Roman" w:hAnsi="Times New Roman"/>
-          <w:b/>
-          <w:sz w:val="28"/>
-        </w:rPr>
-      </w:pPr>
       <w:r>
         <w:rPr>
           <w:rFonts w:ascii="Times New Roman" w:hAnsi="Times New Roman"/>
@@ -8016,9 +7933,9 @@
         </w:rPr>
         <w:drawing>
           <wp:inline distT="0" distB="0" distL="0" distR="0">
-            <wp:extent cx="6514258" cy="1041991"/>
-            <wp:effectExtent l="19050" t="0" r="842" b="0"/>
-            <wp:docPr id="22" name="Picture 22"/>
+            <wp:extent cx="5089525" cy="1181735"/>
+            <wp:effectExtent l="19050" t="0" r="0" b="0"/>
+            <wp:docPr id="21" name="Picture 4"/>
             <wp:cNvGraphicFramePr>
               <a:graphicFrameLocks xmlns:a="http://schemas.openxmlformats.org/drawingml/2006/main" noChangeAspect="1"/>
             </wp:cNvGraphicFramePr>
@@ -8026,7 +7943,7 @@
               <a:graphicData uri="http://schemas.openxmlformats.org/drawingml/2006/picture">
                 <pic:pic xmlns:pic="http://schemas.openxmlformats.org/drawingml/2006/picture">
                   <pic:nvPicPr>
-                    <pic:cNvPr id="0" name="Picture 22"/>
+                    <pic:cNvPr id="0" name="Picture 4"/>
                     <pic:cNvPicPr>
                       <a:picLocks noChangeAspect="1" noChangeArrowheads="1"/>
                     </pic:cNvPicPr>
@@ -8041,7 +7958,7 @@
                   <pic:spPr bwMode="auto">
                     <a:xfrm>
                       <a:off x="0" y="0"/>
-                      <a:ext cx="6513241" cy="1041828"/>
+                      <a:ext cx="5089525" cy="1181735"/>
                     </a:xfrm>
                     <a:prstGeom prst="rect">
                       <a:avLst/>
@@ -9619,7 +9536,7 @@
           <w:sz w:val="28"/>
           <w:szCs w:val="24"/>
         </w:rPr>
-        <w:t xml:space="preserve">#  demonstrate the use of all “casing” methods and display a string in different cases.  </w:t>
+        <w:t>#  demonstrate the use of all string testing isXXX() methods</w:t>
       </w:r>
     </w:p>
     <w:p>
@@ -9657,113 +9574,132 @@
           <w:sz w:val="28"/>
           <w:szCs w:val="24"/>
         </w:rPr>
-        <w:t>introJitendra.printIntro("demonstrate the use of all “casing” methods and display a string in different cases.")</w:t>
-      </w:r>
-    </w:p>
-    <w:p>
-      <w:pPr>
-        <w:spacing w:after="0"/>
-        <w:ind w:left="720"/>
-        <w:rPr>
-          <w:rFonts w:ascii="Times New Roman" w:hAnsi="Times New Roman"/>
-          <w:sz w:val="28"/>
-          <w:szCs w:val="24"/>
-        </w:rPr>
-      </w:pPr>
-    </w:p>
-    <w:p>
-      <w:pPr>
-        <w:spacing w:after="0"/>
-        <w:ind w:left="720"/>
-        <w:rPr>
-          <w:rFonts w:ascii="Times New Roman" w:hAnsi="Times New Roman"/>
-          <w:sz w:val="28"/>
-          <w:szCs w:val="24"/>
-        </w:rPr>
-      </w:pPr>
-      <w:r>
-        <w:rPr>
-          <w:rFonts w:ascii="Times New Roman" w:hAnsi="Times New Roman"/>
-          <w:sz w:val="28"/>
-          <w:szCs w:val="24"/>
-        </w:rPr>
-        <w:t>text = input("enter string : ")</w:t>
-      </w:r>
-    </w:p>
-    <w:p>
-      <w:pPr>
-        <w:spacing w:after="0"/>
-        <w:ind w:left="720"/>
-        <w:rPr>
-          <w:rFonts w:ascii="Times New Roman" w:hAnsi="Times New Roman"/>
-          <w:sz w:val="28"/>
-          <w:szCs w:val="24"/>
-        </w:rPr>
-      </w:pPr>
-      <w:r>
-        <w:rPr>
-          <w:rFonts w:ascii="Times New Roman" w:hAnsi="Times New Roman"/>
-          <w:sz w:val="28"/>
-          <w:szCs w:val="24"/>
-        </w:rPr>
-        <w:t>print("text in upper case : ",text.upper())</w:t>
-      </w:r>
-    </w:p>
-    <w:p>
-      <w:pPr>
-        <w:spacing w:after="0"/>
-        <w:ind w:left="720"/>
-        <w:rPr>
-          <w:rFonts w:ascii="Times New Roman" w:hAnsi="Times New Roman"/>
-          <w:sz w:val="28"/>
-          <w:szCs w:val="24"/>
-        </w:rPr>
-      </w:pPr>
-      <w:r>
-        <w:rPr>
-          <w:rFonts w:ascii="Times New Roman" w:hAnsi="Times New Roman"/>
-          <w:sz w:val="28"/>
-          <w:szCs w:val="24"/>
-        </w:rPr>
-        <w:t>print("text in lower case : ",text.lower())</w:t>
-      </w:r>
-    </w:p>
-    <w:p>
-      <w:pPr>
-        <w:spacing w:after="0"/>
-        <w:ind w:left="720"/>
-        <w:rPr>
-          <w:rFonts w:ascii="Times New Roman" w:hAnsi="Times New Roman"/>
-          <w:sz w:val="28"/>
-          <w:szCs w:val="24"/>
-        </w:rPr>
-      </w:pPr>
-      <w:r>
-        <w:rPr>
-          <w:rFonts w:ascii="Times New Roman" w:hAnsi="Times New Roman"/>
-          <w:sz w:val="28"/>
-          <w:szCs w:val="24"/>
-        </w:rPr>
-        <w:t>print("text in title case : ",text.title())</w:t>
-      </w:r>
-    </w:p>
-    <w:p>
-      <w:pPr>
-        <w:spacing w:after="0"/>
-        <w:ind w:left="720"/>
-        <w:rPr>
-          <w:rFonts w:ascii="Times New Roman" w:hAnsi="Times New Roman"/>
-          <w:b/>
-          <w:sz w:val="28"/>
-        </w:rPr>
-      </w:pPr>
-      <w:r>
-        <w:rPr>
-          <w:rFonts w:ascii="Times New Roman" w:hAnsi="Times New Roman"/>
-          <w:sz w:val="28"/>
-          <w:szCs w:val="24"/>
-        </w:rPr>
-        <w:t>print("text in swap case : ",text.swapcase())</w:t>
+        <w:t>introJitendra.printIntro("demonstrate the use of all string testing isXXX() methods")</w:t>
+      </w:r>
+    </w:p>
+    <w:p>
+      <w:pPr>
+        <w:spacing w:after="0"/>
+        <w:ind w:left="720"/>
+        <w:rPr>
+          <w:rFonts w:ascii="Times New Roman" w:hAnsi="Times New Roman"/>
+          <w:sz w:val="28"/>
+          <w:szCs w:val="24"/>
+        </w:rPr>
+      </w:pPr>
+    </w:p>
+    <w:p>
+      <w:pPr>
+        <w:spacing w:after="0"/>
+        <w:ind w:left="720"/>
+        <w:rPr>
+          <w:rFonts w:ascii="Times New Roman" w:hAnsi="Times New Roman"/>
+          <w:sz w:val="28"/>
+          <w:szCs w:val="24"/>
+        </w:rPr>
+      </w:pPr>
+      <w:r>
+        <w:rPr>
+          <w:rFonts w:ascii="Times New Roman" w:hAnsi="Times New Roman"/>
+          <w:sz w:val="28"/>
+          <w:szCs w:val="24"/>
+        </w:rPr>
+        <w:t>test_string =  input("enter string : ")</w:t>
+      </w:r>
+    </w:p>
+    <w:p>
+      <w:pPr>
+        <w:spacing w:after="0"/>
+        <w:ind w:left="720"/>
+        <w:rPr>
+          <w:rFonts w:ascii="Times New Roman" w:hAnsi="Times New Roman"/>
+          <w:sz w:val="28"/>
+          <w:szCs w:val="24"/>
+        </w:rPr>
+      </w:pPr>
+      <w:r>
+        <w:rPr>
+          <w:rFonts w:ascii="Times New Roman" w:hAnsi="Times New Roman"/>
+          <w:sz w:val="28"/>
+          <w:szCs w:val="24"/>
+        </w:rPr>
+        <w:t>print("isalnum : ",test_string.isalnum())</w:t>
+      </w:r>
+    </w:p>
+    <w:p>
+      <w:pPr>
+        <w:spacing w:after="0"/>
+        <w:ind w:left="720"/>
+        <w:rPr>
+          <w:rFonts w:ascii="Times New Roman" w:hAnsi="Times New Roman"/>
+          <w:sz w:val="28"/>
+          <w:szCs w:val="24"/>
+        </w:rPr>
+      </w:pPr>
+      <w:r>
+        <w:rPr>
+          <w:rFonts w:ascii="Times New Roman" w:hAnsi="Times New Roman"/>
+          <w:sz w:val="28"/>
+          <w:szCs w:val="24"/>
+        </w:rPr>
+        <w:t>print("isalpha : ",test_string.isalpha())</w:t>
+      </w:r>
+    </w:p>
+    <w:p>
+      <w:pPr>
+        <w:spacing w:after="0"/>
+        <w:ind w:left="720"/>
+        <w:rPr>
+          <w:rFonts w:ascii="Times New Roman" w:hAnsi="Times New Roman"/>
+          <w:sz w:val="28"/>
+          <w:szCs w:val="24"/>
+        </w:rPr>
+      </w:pPr>
+      <w:r>
+        <w:rPr>
+          <w:rFonts w:ascii="Times New Roman" w:hAnsi="Times New Roman"/>
+          <w:sz w:val="28"/>
+          <w:szCs w:val="24"/>
+        </w:rPr>
+        <w:t>print("isdigit : ",test_string.isdigit())</w:t>
+      </w:r>
+    </w:p>
+    <w:p>
+      <w:pPr>
+        <w:spacing w:after="0"/>
+        <w:ind w:left="720"/>
+        <w:rPr>
+          <w:rFonts w:ascii="Times New Roman" w:hAnsi="Times New Roman"/>
+          <w:sz w:val="28"/>
+          <w:szCs w:val="24"/>
+        </w:rPr>
+      </w:pPr>
+      <w:r>
+        <w:rPr>
+          <w:rFonts w:ascii="Times New Roman" w:hAnsi="Times New Roman"/>
+          <w:sz w:val="28"/>
+          <w:szCs w:val="24"/>
+        </w:rPr>
+        <w:t>print("islower : ",test_string.islower())</w:t>
+      </w:r>
+    </w:p>
+    <w:p>
+      <w:pPr>
+        <w:spacing w:after="0"/>
+        <w:ind w:left="720"/>
+        <w:rPr>
+          <w:rFonts w:ascii="Times New Roman" w:hAnsi="Times New Roman"/>
+          <w:b/>
+          <w:sz w:val="28"/>
+        </w:rPr>
+      </w:pPr>
+      <w:r>
+        <w:rPr>
+          <w:rFonts w:ascii="Times New Roman" w:hAnsi="Times New Roman"/>
+          <w:sz w:val="28"/>
+          <w:szCs w:val="24"/>
+        </w:rPr>
+        <w:t>print("isupper : ",test_string.isupper())</w:t>
       </w:r>
       <w:r>
         <w:rPr>
@@ -9807,9 +9743,9 @@
         </w:rPr>
         <w:drawing>
           <wp:inline distT="0" distB="0" distL="0" distR="0">
-            <wp:extent cx="6583769" cy="1360968"/>
-            <wp:effectExtent l="19050" t="0" r="7531" b="0"/>
-            <wp:docPr id="34" name="Picture 34"/>
+            <wp:extent cx="6038215" cy="1604645"/>
+            <wp:effectExtent l="19050" t="0" r="635" b="0"/>
+            <wp:docPr id="20" name="Picture 1"/>
             <wp:cNvGraphicFramePr>
               <a:graphicFrameLocks xmlns:a="http://schemas.openxmlformats.org/drawingml/2006/main" noChangeAspect="1"/>
             </wp:cNvGraphicFramePr>
@@ -9817,7 +9753,7 @@
               <a:graphicData uri="http://schemas.openxmlformats.org/drawingml/2006/picture">
                 <pic:pic xmlns:pic="http://schemas.openxmlformats.org/drawingml/2006/picture">
                   <pic:nvPicPr>
-                    <pic:cNvPr id="0" name="Picture 34"/>
+                    <pic:cNvPr id="0" name="Picture 1"/>
                     <pic:cNvPicPr>
                       <a:picLocks noChangeAspect="1" noChangeArrowheads="1"/>
                     </pic:cNvPicPr>
@@ -9832,7 +9768,7 @@
                   <pic:spPr bwMode="auto">
                     <a:xfrm>
                       <a:off x="0" y="0"/>
-                      <a:ext cx="6592196" cy="1362710"/>
+                      <a:ext cx="6038215" cy="1604645"/>
                     </a:xfrm>
                     <a:prstGeom prst="rect">
                       <a:avLst/>
@@ -29030,7 +28966,7 @@
         <w:rFonts w:asciiTheme="majorHAnsi" w:hAnsiTheme="majorHAnsi" w:cstheme="majorHAnsi"/>
         <w:noProof/>
       </w:rPr>
-      <w:t>5</w:t>
+      <w:t>9</w:t>
     </w:r>
     <w:r>
       <w:rPr>

</xml_diff>